<commit_message>
camera_test:     add camera test support for isp2.0.
Signed-off-by: chenxiao <cx@rock-chips.com>
Change-Id: I8ee8ed8f9e19c9d73848cb5a29ae4dde956c1a1b
</commit_message>
<xml_diff>
--- a/Docs/rkhal3_camera_pcba_porting_guide.docx
+++ b/Docs/rkhal3_camera_pcba_porting_guide.docx
@@ -6,9 +6,6 @@
       <w:pPr>
         <w:pStyle w:val="1"/>
         <w:jc w:val="center"/>
-        <w:rPr>
-          <w:rFonts w:hint="eastAsia"/>
-        </w:rPr>
       </w:pPr>
       <w:r>
         <w:rPr>
@@ -31,9 +28,6 @@
           <w:numId w:val="1"/>
         </w:numPr>
         <w:ind w:firstLineChars="0"/>
-        <w:rPr>
-          <w:rFonts w:hint="eastAsia"/>
-        </w:rPr>
       </w:pPr>
       <w:r>
         <w:rPr>
@@ -82,9 +76,6 @@
       <w:pPr>
         <w:pStyle w:val="a5"/>
         <w:ind w:left="360" w:firstLineChars="0" w:firstLine="0"/>
-        <w:rPr>
-          <w:rFonts w:hint="eastAsia"/>
-        </w:rPr>
       </w:pPr>
       <w:r>
         <w:rPr>
@@ -106,9 +97,6 @@
       <w:pPr>
         <w:pStyle w:val="a5"/>
         <w:ind w:left="360" w:firstLineChars="0" w:firstLine="0"/>
-        <w:rPr>
-          <w:rFonts w:hint="eastAsia"/>
-        </w:rPr>
       </w:pPr>
       <w:r>
         <w:rPr>
@@ -857,9 +845,6 @@
       <w:pPr>
         <w:pStyle w:val="a5"/>
         <w:ind w:left="360" w:firstLineChars="0" w:firstLine="0"/>
-        <w:rPr>
-          <w:rFonts w:hint="eastAsia"/>
-        </w:rPr>
       </w:pPr>
       <w:r>
         <w:t xml:space="preserve">                -&gt; "rockchip-mipi-dphy-rx":0 [ENABLED]</w:t>
@@ -869,9 +854,6 @@
       <w:pPr>
         <w:pStyle w:val="a5"/>
         <w:ind w:left="360" w:firstLineChars="0" w:firstLine="0"/>
-        <w:rPr>
-          <w:rFonts w:hint="eastAsia"/>
-        </w:rPr>
       </w:pPr>
     </w:p>
     <w:p>
@@ -882,9 +864,6 @@
           <w:numId w:val="1"/>
         </w:numPr>
         <w:ind w:firstLineChars="0"/>
-        <w:rPr>
-          <w:rFonts w:hint="eastAsia"/>
-        </w:rPr>
       </w:pPr>
       <w:r>
         <w:rPr>
@@ -906,9 +885,6 @@
       <w:pPr>
         <w:pStyle w:val="a5"/>
         <w:ind w:left="360" w:firstLineChars="0" w:firstLine="0"/>
-        <w:rPr>
-          <w:rFonts w:hint="eastAsia"/>
-        </w:rPr>
       </w:pPr>
       <w:r>
         <w:rPr>
@@ -930,9 +906,6 @@
       <w:pPr>
         <w:pStyle w:val="a5"/>
         <w:ind w:left="360" w:firstLineChars="0" w:firstLine="0"/>
-        <w:rPr>
-          <w:rFonts w:hint="eastAsia"/>
-        </w:rPr>
       </w:pPr>
       <w:r>
         <w:rPr>
@@ -989,18 +962,12 @@
       <w:pPr>
         <w:pStyle w:val="a5"/>
         <w:ind w:left="360" w:firstLineChars="0" w:firstLine="0"/>
-        <w:rPr>
-          <w:rFonts w:hint="eastAsia"/>
-        </w:rPr>
       </w:pPr>
     </w:p>
     <w:p>
       <w:pPr>
         <w:pStyle w:val="a5"/>
         <w:ind w:left="360" w:firstLineChars="0" w:firstLine="0"/>
-        <w:rPr>
-          <w:rFonts w:hint="eastAsia"/>
-        </w:rPr>
       </w:pPr>
       <w:r>
         <w:rPr>
@@ -1037,9 +1004,6 @@
       <w:pPr>
         <w:pStyle w:val="a5"/>
         <w:ind w:left="360" w:firstLineChars="0" w:firstLine="0"/>
-        <w:rPr>
-          <w:rFonts w:hint="eastAsia"/>
-        </w:rPr>
       </w:pPr>
     </w:p>
     <w:p>
@@ -1047,7 +1011,6 @@
         <w:pStyle w:val="a5"/>
         <w:ind w:left="360" w:firstLineChars="0" w:firstLine="0"/>
         <w:rPr>
-          <w:rFonts w:hint="eastAsia"/>
           <w:b/>
         </w:rPr>
       </w:pPr>
@@ -1078,7 +1041,6 @@
         <w:pStyle w:val="a5"/>
         <w:ind w:left="360" w:firstLineChars="0" w:firstLine="0"/>
         <w:rPr>
-          <w:rFonts w:hint="eastAsia"/>
           <w:b/>
         </w:rPr>
       </w:pPr>
@@ -1100,7 +1062,6 @@
       <w:pPr>
         <w:ind w:firstLineChars="150" w:firstLine="315"/>
         <w:rPr>
-          <w:rFonts w:hint="eastAsia"/>
           <w:i/>
           <w:u w:val="single"/>
         </w:rPr>
@@ -1134,15 +1095,33 @@
       <w:pPr>
         <w:pStyle w:val="a5"/>
         <w:ind w:left="360"/>
-      </w:pPr>
-    </w:p>
-    <w:p>
-      <w:pPr>
-        <w:pStyle w:val="a5"/>
-        <w:ind w:left="360"/>
-        <w:rPr>
-          <w:rFonts w:hint="eastAsia"/>
-        </w:rPr>
+        <w:rPr>
+          <w:rFonts w:hint="eastAsia"/>
+        </w:rPr>
+      </w:pPr>
+    </w:p>
+    <w:p>
+      <w:pPr>
+        <w:pStyle w:val="a5"/>
+        <w:ind w:left="360"/>
+      </w:pPr>
+      <w:r>
+        <w:rPr>
+          <w:rFonts w:hint="eastAsia"/>
+        </w:rPr>
+        <w:t>RKISP1.0 rk3399/rk3288/rk3368/rk3326</w:t>
+      </w:r>
+      <w:r>
+        <w:rPr>
+          <w:rFonts w:hint="eastAsia"/>
+        </w:rPr>
+        <w:t>等平台：</w:t>
+      </w:r>
+    </w:p>
+    <w:p>
+      <w:pPr>
+        <w:pStyle w:val="a5"/>
+        <w:ind w:left="360"/>
       </w:pPr>
       <w:r>
         <w:rPr>
@@ -1194,9 +1173,6 @@
       <w:pPr>
         <w:pStyle w:val="a5"/>
         <w:ind w:left="360"/>
-        <w:rPr>
-          <w:rFonts w:hint="eastAsia"/>
-        </w:rPr>
       </w:pPr>
       <w:r>
         <w:rPr>
@@ -1326,13 +1302,154 @@
       <w:pPr>
         <w:pStyle w:val="a5"/>
         <w:ind w:left="360"/>
+        <w:rPr>
+          <w:rFonts w:hint="eastAsia"/>
+        </w:rPr>
+      </w:pPr>
+    </w:p>
+    <w:p>
+      <w:pPr>
+        <w:pStyle w:val="a5"/>
+        <w:ind w:left="360"/>
+      </w:pPr>
+      <w:r>
+        <w:rPr>
+          <w:rFonts w:hint="eastAsia"/>
+        </w:rPr>
+        <w:t>RKISP2.0 rk356x</w:t>
+      </w:r>
+      <w:r>
+        <w:rPr>
+          <w:rFonts w:hint="eastAsia"/>
+        </w:rPr>
+        <w:t>平台：</w:t>
+      </w:r>
+    </w:p>
+    <w:p>
+      <w:pPr>
+        <w:pStyle w:val="a5"/>
+        <w:ind w:left="360"/>
+      </w:pPr>
+      <w:r>
+        <w:rPr>
+          <w:rFonts w:hint="eastAsia"/>
+        </w:rPr>
+        <w:t>以</w:t>
+      </w:r>
+      <w:r>
+        <w:rPr>
+          <w:rFonts w:hint="eastAsia"/>
+        </w:rPr>
+        <w:t xml:space="preserve">ov8858 </w:t>
+      </w:r>
+      <w:r>
+        <w:rPr>
+          <w:rFonts w:hint="eastAsia"/>
+        </w:rPr>
+        <w:t>为例：配置链路命令如下：</w:t>
+      </w:r>
+    </w:p>
+    <w:p>
+      <w:pPr>
+        <w:pStyle w:val="a5"/>
+        <w:ind w:left="360"/>
+      </w:pPr>
+      <w:r>
+        <w:t>media-ctl -l '"m00_b_ov8858 2-0036":0-&gt;"rockchip-mipi-dphy-rx":0[1]'</w:t>
+      </w:r>
+    </w:p>
+    <w:p>
+      <w:pPr>
+        <w:pStyle w:val="a5"/>
+        <w:ind w:left="360"/>
+      </w:pPr>
+      <w:r>
+        <w:t>media-ctl -l '"rockchip-mipi-dphy-rx":1-&gt;"rkisp-csi-subdev":0[1]'</w:t>
+      </w:r>
+    </w:p>
+    <w:p>
+      <w:pPr>
+        <w:pStyle w:val="a5"/>
+        <w:ind w:left="360"/>
+      </w:pPr>
+      <w:r>
+        <w:lastRenderedPageBreak/>
+        <w:t>media-ctl -l '"rkisp-csi-subdev":1-&gt;"rkisp-isp-subdev":0[1]'</w:t>
+      </w:r>
+    </w:p>
+    <w:p>
+      <w:pPr>
+        <w:pStyle w:val="a5"/>
+        <w:ind w:left="360"/>
+      </w:pPr>
+      <w:r>
+        <w:t>media-ctl -l '"rkisp-csi-subdev":2-&gt;"rkisp_rawwr0":0[1]'</w:t>
+      </w:r>
+    </w:p>
+    <w:p>
+      <w:pPr>
+        <w:pStyle w:val="a5"/>
+        <w:ind w:left="360"/>
+      </w:pPr>
+      <w:r>
+        <w:t>media-ctl -l '"rkisp-csi-subdev":4-&gt;"rkisp_rawwr2":0[1]'</w:t>
+      </w:r>
+    </w:p>
+    <w:p>
+      <w:pPr>
+        <w:pStyle w:val="a5"/>
+        <w:ind w:left="360"/>
+      </w:pPr>
+      <w:r>
+        <w:t>media-ctl -l '"rkisp-csi-subdev":5-&gt;"rkisp_rawwr3":0[1]'</w:t>
+      </w:r>
+    </w:p>
+    <w:p>
+      <w:pPr>
+        <w:pStyle w:val="a5"/>
+        <w:ind w:left="360"/>
+      </w:pPr>
+      <w:r>
+        <w:t>media-ctl -l '"rkisp-input-params":0-&gt;"rkisp-isp-subdev":1[1]'</w:t>
+      </w:r>
+    </w:p>
+    <w:p>
+      <w:pPr>
+        <w:pStyle w:val="a5"/>
+        <w:ind w:left="360"/>
+      </w:pPr>
+      <w:r>
+        <w:t>media-ctl -l '"rkisp-isp-subdev":2-&gt;"rkisp_selfpath":0[1]'</w:t>
+      </w:r>
+    </w:p>
+    <w:p>
+      <w:pPr>
+        <w:pStyle w:val="a5"/>
+        <w:ind w:left="360"/>
+      </w:pPr>
+      <w:r>
+        <w:t>media-ctl -l '"rkisp-isp-subdev":2-&gt;"rkisp_mainpath":0[1]'</w:t>
+      </w:r>
+    </w:p>
+    <w:p>
+      <w:pPr>
+        <w:pStyle w:val="a5"/>
+        <w:ind w:left="360"/>
+      </w:pPr>
+      <w:r>
+        <w:t>media-ctl -l '"rkisp-isp-subdev":3-&gt;"rkisp-statistics":0[1]'</w:t>
+      </w:r>
+    </w:p>
+    <w:p>
+      <w:pPr>
+        <w:pStyle w:val="a5"/>
+        <w:ind w:left="360"/>
       </w:pPr>
     </w:p>
     <w:p>
       <w:pPr>
         <w:ind w:firstLineChars="50" w:firstLine="105"/>
         <w:rPr>
-          <w:rFonts w:hint="eastAsia"/>
           <w:i/>
           <w:u w:val="single"/>
         </w:rPr>
@@ -1367,9 +1484,6 @@
       <w:pPr>
         <w:pStyle w:val="a5"/>
         <w:ind w:left="360"/>
-        <w:rPr>
-          <w:rFonts w:hint="eastAsia"/>
-        </w:rPr>
       </w:pPr>
       <w:r>
         <w:rPr>
@@ -1417,7 +1531,6 @@
         <w:ind w:left="360"/>
       </w:pPr>
       <w:r>
-        <w:lastRenderedPageBreak/>
         <w:t xml:space="preserve">media-ctl -l '"rockchip-mipi-dphy-rx":1-&gt;"rkisp1-isp-subdev":0[1]' </w:t>
       </w:r>
     </w:p>
@@ -1431,9 +1544,6 @@
       <w:pPr>
         <w:pStyle w:val="a5"/>
         <w:ind w:left="360"/>
-        <w:rPr>
-          <w:rFonts w:hint="eastAsia"/>
-        </w:rPr>
       </w:pPr>
       <w:r>
         <w:rPr>
@@ -1474,9 +1584,6 @@
       <w:pPr>
         <w:pStyle w:val="a5"/>
         <w:ind w:left="360"/>
-        <w:rPr>
-          <w:rFonts w:hint="eastAsia"/>
-        </w:rPr>
       </w:pPr>
       <w:r>
         <w:rPr>
@@ -1578,13 +1685,7 @@
         <w:t xml:space="preserve">media-ctl -l '"rkisp1-isp-subdev":3-&gt;"rkisp1-statistics":0[1]' </w:t>
       </w:r>
     </w:p>
-    <w:p>
-      <w:pPr>
-        <w:rPr>
-          <w:rFonts w:hint="eastAsia"/>
-        </w:rPr>
-      </w:pPr>
-    </w:p>
+    <w:p/>
     <w:p>
       <w:pPr>
         <w:rPr>
@@ -1625,9 +1726,6 @@
       <w:pPr>
         <w:pStyle w:val="a5"/>
         <w:ind w:left="360"/>
-        <w:rPr>
-          <w:rFonts w:hint="eastAsia"/>
-        </w:rPr>
       </w:pPr>
       <w:r>
         <w:rPr>
@@ -1676,11 +1774,6 @@
       </w:pPr>
     </w:p>
     <w:p>
-      <w:pPr>
-        <w:rPr>
-          <w:rFonts w:hint="eastAsia"/>
-        </w:rPr>
-      </w:pPr>
       <w:r>
         <w:rPr>
           <w:rFonts w:hint="eastAsia"/>
@@ -1721,7 +1814,6 @@
     <w:p>
       <w:pPr>
         <w:rPr>
-          <w:rFonts w:hint="eastAsia"/>
           <w:i/>
           <w:u w:val="single"/>
         </w:rPr>
@@ -1756,14 +1848,23 @@
         <w:pStyle w:val="a5"/>
         <w:ind w:left="360"/>
       </w:pPr>
-    </w:p>
-    <w:p>
-      <w:pPr>
-        <w:pStyle w:val="a5"/>
-        <w:ind w:left="360"/>
-        <w:rPr>
-          <w:rFonts w:hint="eastAsia"/>
-        </w:rPr>
+      <w:r>
+        <w:rPr>
+          <w:rFonts w:hint="eastAsia"/>
+        </w:rPr>
+        <w:t>RKISP1.0 rk3399/rk3288/rk3368/rk3326</w:t>
+      </w:r>
+      <w:r>
+        <w:rPr>
+          <w:rFonts w:hint="eastAsia"/>
+        </w:rPr>
+        <w:t>等平台：</w:t>
+      </w:r>
+    </w:p>
+    <w:p>
+      <w:pPr>
+        <w:pStyle w:val="a5"/>
+        <w:ind w:left="360"/>
       </w:pPr>
       <w:r>
         <w:rPr>
@@ -1812,14 +1913,12 @@
       <w:pPr>
         <w:pStyle w:val="a5"/>
         <w:ind w:left="360"/>
-        <w:rPr>
-          <w:rFonts w:hint="eastAsia"/>
-        </w:rPr>
-      </w:pPr>
-      <w:r>
-        <w:rPr>
-          <w:rFonts w:hint="eastAsia"/>
-        </w:rPr>
+      </w:pPr>
+      <w:r>
+        <w:rPr>
+          <w:rFonts w:hint="eastAsia"/>
+        </w:rPr>
+        <w:lastRenderedPageBreak/>
         <w:t>配置各</w:t>
       </w:r>
       <w:r>
@@ -1950,6 +2049,9 @@
       <w:pPr>
         <w:pStyle w:val="a5"/>
         <w:ind w:left="360"/>
+        <w:rPr>
+          <w:rFonts w:hint="eastAsia"/>
+        </w:rPr>
       </w:pPr>
       <w:r>
         <w:t>media-ctl</w:t>
@@ -1992,15 +2094,170 @@
       <w:pPr>
         <w:pStyle w:val="a5"/>
         <w:ind w:left="360"/>
-        <w:rPr>
-          <w:rFonts w:hint="eastAsia"/>
-        </w:rPr>
-      </w:pPr>
-      <w:r>
-        <w:rPr>
-          <w:rFonts w:hint="eastAsia"/>
-        </w:rPr>
-        <w:lastRenderedPageBreak/>
+      </w:pPr>
+      <w:r>
+        <w:rPr>
+          <w:rFonts w:hint="eastAsia"/>
+        </w:rPr>
+        <w:t>RKISP2.0 rk356x</w:t>
+      </w:r>
+      <w:r>
+        <w:rPr>
+          <w:rFonts w:hint="eastAsia"/>
+        </w:rPr>
+        <w:t>平台：</w:t>
+      </w:r>
+    </w:p>
+    <w:p>
+      <w:pPr>
+        <w:pStyle w:val="a5"/>
+        <w:ind w:left="360"/>
+      </w:pPr>
+      <w:r>
+        <w:rPr>
+          <w:rFonts w:hint="eastAsia"/>
+        </w:rPr>
+        <w:t>以</w:t>
+      </w:r>
+      <w:r>
+        <w:rPr>
+          <w:rFonts w:hint="eastAsia"/>
+        </w:rPr>
+        <w:t xml:space="preserve">ov8858 </w:t>
+      </w:r>
+      <w:r>
+        <w:rPr>
+          <w:rFonts w:hint="eastAsia"/>
+        </w:rPr>
+        <w:t>为例：全分辨率</w:t>
+      </w:r>
+      <w:r>
+        <w:t>3264x2448</w:t>
+      </w:r>
+      <w:r>
+        <w:rPr>
+          <w:rFonts w:hint="eastAsia"/>
+        </w:rPr>
+        <w:t>输出</w:t>
+      </w:r>
+      <w:r>
+        <w:rPr>
+          <w:rFonts w:hint="eastAsia"/>
+        </w:rPr>
+        <w:t xml:space="preserve"> </w:t>
+      </w:r>
+    </w:p>
+    <w:p>
+      <w:pPr>
+        <w:pStyle w:val="a5"/>
+        <w:ind w:left="360"/>
+      </w:pPr>
+    </w:p>
+    <w:p>
+      <w:pPr>
+        <w:pStyle w:val="a5"/>
+        <w:ind w:left="360"/>
+      </w:pPr>
+      <w:r>
+        <w:rPr>
+          <w:rFonts w:hint="eastAsia"/>
+        </w:rPr>
+        <w:t>配置各</w:t>
+      </w:r>
+      <w:r>
+        <w:rPr>
+          <w:rFonts w:hint="eastAsia"/>
+        </w:rPr>
+        <w:t xml:space="preserve">entity </w:t>
+      </w:r>
+      <w:r>
+        <w:rPr>
+          <w:rFonts w:hint="eastAsia"/>
+        </w:rPr>
+        <w:t>和</w:t>
+      </w:r>
+      <w:r>
+        <w:rPr>
+          <w:rFonts w:hint="eastAsia"/>
+        </w:rPr>
+        <w:t xml:space="preserve">pad </w:t>
+      </w:r>
+      <w:r>
+        <w:rPr>
+          <w:rFonts w:hint="eastAsia"/>
+        </w:rPr>
+        <w:t>的格式如下：</w:t>
+      </w:r>
+      <w:r>
+        <w:rPr>
+          <w:rFonts w:hint="eastAsia"/>
+        </w:rPr>
+        <w:t xml:space="preserve"> </w:t>
+      </w:r>
+    </w:p>
+    <w:p>
+      <w:pPr>
+        <w:pStyle w:val="a5"/>
+        <w:ind w:left="360"/>
+      </w:pPr>
+      <w:r>
+        <w:t xml:space="preserve">media-ctl --set-v4l2 '"m00_b_ov8858 2-0036":0[fmt:SBGGR10/3264x2448]' </w:t>
+      </w:r>
+    </w:p>
+    <w:p>
+      <w:pPr>
+        <w:pStyle w:val="a5"/>
+        <w:ind w:left="360"/>
+      </w:pPr>
+    </w:p>
+    <w:p>
+      <w:pPr>
+        <w:pStyle w:val="a5"/>
+        <w:ind w:left="360"/>
+      </w:pPr>
+      <w:r>
+        <w:t>media-ctl --set-v4l2 '"rkisp-isp-subdev":0[fmt:SBGGR10/3264x2448]'</w:t>
+      </w:r>
+    </w:p>
+    <w:p>
+      <w:pPr>
+        <w:pStyle w:val="a5"/>
+        <w:ind w:left="360"/>
+      </w:pPr>
+    </w:p>
+    <w:p>
+      <w:pPr>
+        <w:pStyle w:val="a5"/>
+        <w:ind w:left="360"/>
+      </w:pPr>
+      <w:r>
+        <w:t>media-ctl --set-v4l2 '"rkisp-isp-subdev":0[crop:(0,0)/3264x2448]'</w:t>
+      </w:r>
+    </w:p>
+    <w:p>
+      <w:pPr>
+        <w:pStyle w:val="a5"/>
+        <w:ind w:left="360"/>
+        <w:rPr>
+          <w:rFonts w:hint="eastAsia"/>
+        </w:rPr>
+      </w:pPr>
+    </w:p>
+    <w:p>
+      <w:pPr>
+        <w:pStyle w:val="a5"/>
+        <w:ind w:left="360"/>
+      </w:pPr>
+    </w:p>
+    <w:p>
+      <w:pPr>
+        <w:pStyle w:val="a5"/>
+        <w:ind w:left="360"/>
+      </w:pPr>
+      <w:r>
+        <w:rPr>
+          <w:rFonts w:hint="eastAsia"/>
+        </w:rPr>
         <w:t>在</w:t>
       </w:r>
       <w:r>
@@ -2056,9 +2313,6 @@
       <w:pPr>
         <w:pStyle w:val="a5"/>
         <w:ind w:left="360" w:firstLineChars="0" w:firstLine="0"/>
-        <w:rPr>
-          <w:rFonts w:hint="eastAsia"/>
-        </w:rPr>
       </w:pPr>
       <w:r>
         <w:rPr>
@@ -2089,9 +2343,6 @@
       <w:pPr>
         <w:pStyle w:val="a5"/>
         <w:ind w:left="360" w:firstLineChars="0" w:firstLine="0"/>
-        <w:rPr>
-          <w:rFonts w:hint="eastAsia"/>
-        </w:rPr>
       </w:pPr>
     </w:p>
     <w:p>
@@ -2102,9 +2353,6 @@
           <w:numId w:val="1"/>
         </w:numPr>
         <w:ind w:firstLineChars="0"/>
-        <w:rPr>
-          <w:rFonts w:hint="eastAsia"/>
-        </w:rPr>
       </w:pPr>
       <w:r>
         <w:rPr>
@@ -2126,9 +2374,6 @@
       <w:pPr>
         <w:pStyle w:val="a5"/>
         <w:ind w:left="360" w:firstLineChars="0" w:firstLine="0"/>
-        <w:rPr>
-          <w:rFonts w:hint="eastAsia"/>
-        </w:rPr>
       </w:pPr>
       <w:r>
         <w:rPr>
@@ -2150,9 +2395,6 @@
       <w:pPr>
         <w:pStyle w:val="a5"/>
         <w:ind w:left="360" w:firstLineChars="0" w:firstLine="0"/>
-        <w:rPr>
-          <w:rFonts w:hint="eastAsia"/>
-        </w:rPr>
       </w:pPr>
       <w:r>
         <w:rPr>
@@ -2209,18 +2451,12 @@
       <w:pPr>
         <w:pStyle w:val="a5"/>
         <w:ind w:left="360" w:firstLineChars="0" w:firstLine="0"/>
-        <w:rPr>
-          <w:rFonts w:hint="eastAsia"/>
-        </w:rPr>
       </w:pPr>
     </w:p>
     <w:p>
       <w:pPr>
         <w:pStyle w:val="a5"/>
         <w:ind w:left="360" w:firstLineChars="0" w:firstLine="0"/>
-        <w:rPr>
-          <w:rFonts w:hint="eastAsia"/>
-        </w:rPr>
       </w:pPr>
       <w:r>
         <w:rPr>
@@ -2233,9 +2469,6 @@
       <w:pPr>
         <w:pStyle w:val="a5"/>
         <w:ind w:left="360" w:firstLineChars="0" w:firstLine="0"/>
-        <w:rPr>
-          <w:rFonts w:hint="eastAsia"/>
-        </w:rPr>
       </w:pPr>
       <w:r>
         <w:rPr>
@@ -2281,9 +2514,6 @@
       <w:pPr>
         <w:pStyle w:val="a5"/>
         <w:ind w:left="360" w:firstLineChars="0" w:firstLine="0"/>
-        <w:rPr>
-          <w:rFonts w:hint="eastAsia"/>
-        </w:rPr>
       </w:pPr>
       <w:r>
         <w:rPr>
@@ -2308,9 +2538,6 @@
       <w:pPr>
         <w:pStyle w:val="a5"/>
         <w:ind w:left="360" w:firstLineChars="0" w:firstLine="0"/>
-        <w:rPr>
-          <w:rFonts w:hint="eastAsia"/>
-        </w:rPr>
       </w:pPr>
       <w:r>
         <w:rPr>
@@ -2350,9 +2577,6 @@
       <w:pPr>
         <w:pStyle w:val="a5"/>
         <w:ind w:left="360" w:firstLineChars="0" w:firstLine="0"/>
-        <w:rPr>
-          <w:rFonts w:hint="eastAsia"/>
-        </w:rPr>
       </w:pPr>
       <w:r>
         <w:rPr>
@@ -2404,9 +2628,6 @@
       <w:pPr>
         <w:pStyle w:val="a5"/>
         <w:ind w:left="360" w:firstLineChars="0" w:firstLine="0"/>
-        <w:rPr>
-          <w:rFonts w:hint="eastAsia"/>
-        </w:rPr>
       </w:pPr>
     </w:p>
     <w:p>

</xml_diff>